<commit_message>
Add Pujie and Eric's self evaluation, modify the ODAD report
</commit_message>
<xml_diff>
--- a/Docs/Object Oriented Analysis and Design Report/Object Oriented Analysis and Design Report.docx
+++ b/Docs/Object Oriented Analysis and Design Report/Object Oriented Analysis and Design Report.docx
@@ -208,7 +208,7 @@
           <w:b/>
           <w:sz w:val="48"/>
         </w:rPr>
-        <w:t>Document classification system</w:t>
+        <w:t>DOCUMENT CLASSIFICATION SYSTEM</w:t>
       </w:r>
     </w:p>
     <w:p>
@@ -417,23 +417,7 @@
           <w:b/>
           <w:sz w:val="28"/>
         </w:rPr>
-        <w:t>Delivery Dat</w:t>
-      </w:r>
-      <w:r>
-        <w:rPr>
-          <w:rFonts w:cs="Times New Roman" w:ascii="Times New Roman" w:hAnsi="Times New Roman"/>
-          <w:b/>
-          <w:sz w:val="28"/>
-        </w:rPr>
-        <w:t>e</w:t>
-      </w:r>
-      <w:r>
-        <w:rPr>
-          <w:rFonts w:cs="Times New Roman" w:ascii="Times New Roman" w:hAnsi="Times New Roman"/>
-          <w:b/>
-          <w:sz w:val="28"/>
-        </w:rPr>
-        <w:t>:</w:t>
+        <w:t>Delivery Data:</w:t>
       </w:r>
       <w:r>
         <w:rPr>
@@ -450,8 +434,6 @@
         </w:rPr>
         <w:t>th</w:t>
       </w:r>
-      <w:bookmarkStart w:id="0" w:name="_GoBack"/>
-      <w:bookmarkEnd w:id="0"/>
       <w:r>
         <w:rPr>
           <w:rFonts w:cs="Times New Roman" w:ascii="Times New Roman" w:hAnsi="Times New Roman"/>
@@ -708,14 +690,70 @@
           <w:rFonts w:cs="Times New Roman" w:ascii="Times New Roman" w:hAnsi="Times New Roman"/>
         </w:rPr>
         <w:tab/>
-        <w:t>5.2 Domain modeling diagram</w:t>
-      </w:r>
-      <w:r>
-        <w:rPr>
-          <w:rFonts w:cs="Times New Roman" w:ascii="Times New Roman" w:hAnsi="Times New Roman"/>
-          <w:sz w:val="28"/>
-        </w:rPr>
-        <w:t>……………………………..6</w:t>
+        <w:t>5.2 Domain modeling</w:t>
+      </w:r>
+      <w:r>
+        <w:rPr>
+          <w:rFonts w:cs="Times New Roman" w:ascii="Times New Roman" w:hAnsi="Times New Roman"/>
+          <w:sz w:val="28"/>
+        </w:rPr>
+        <w:t>……………………………………..7</w:t>
+      </w:r>
+    </w:p>
+    <w:p>
+      <w:pPr>
+        <w:pStyle w:val="Normal"/>
+        <w:spacing w:lineRule="auto" w:line="276"/>
+        <w:rPr>
+          <w:rFonts w:cs="Times New Roman" w:ascii="Times New Roman" w:hAnsi="Times New Roman"/>
+          <w:sz w:val="28"/>
+        </w:rPr>
+      </w:pPr>
+      <w:r>
+        <w:rPr>
+          <w:rFonts w:cs="Times New Roman" w:ascii="Times New Roman" w:hAnsi="Times New Roman"/>
+          <w:sz w:val="28"/>
+        </w:rPr>
+        <w:tab/>
+        <w:tab/>
+      </w:r>
+      <w:r>
+        <w:rPr>
+          <w:rFonts w:cs="Times New Roman" w:ascii="Times New Roman" w:hAnsi="Times New Roman"/>
+        </w:rPr>
+        <w:t>5.2.1 Domain modeling diagram………………………...</w:t>
+      </w:r>
+      <w:r>
+        <w:rPr>
+          <w:rFonts w:cs="Times New Roman" w:ascii="Times New Roman" w:hAnsi="Times New Roman"/>
+          <w:sz w:val="28"/>
+        </w:rPr>
+        <w:t>7</w:t>
+      </w:r>
+    </w:p>
+    <w:p>
+      <w:pPr>
+        <w:pStyle w:val="Normal"/>
+        <w:spacing w:lineRule="auto" w:line="276"/>
+        <w:rPr>
+          <w:rFonts w:cs="Times New Roman" w:ascii="Times New Roman" w:hAnsi="Times New Roman"/>
+          <w:sz w:val="28"/>
+        </w:rPr>
+      </w:pPr>
+      <w:r>
+        <w:rPr>
+          <w:rFonts w:cs="Times New Roman" w:ascii="Times New Roman" w:hAnsi="Times New Roman"/>
+        </w:rPr>
+        <w:tab/>
+        <w:tab/>
+        <w:t>5.2.2 Domain entity table………………………………..</w:t>
+      </w:r>
+      <w:r>
+        <w:rPr>
+          <w:rFonts w:cs="Times New Roman" w:ascii="Times New Roman" w:hAnsi="Times New Roman"/>
+          <w:sz w:val="28"/>
+        </w:rPr>
+        <w:t>8</w:t>
       </w:r>
     </w:p>
     <w:p>
@@ -739,7 +777,7 @@
           <w:rFonts w:cs="Times New Roman" w:ascii="Times New Roman" w:hAnsi="Times New Roman"/>
           <w:sz w:val="28"/>
         </w:rPr>
-        <w:t>……………………………………..8</w:t>
+        <w:t>……………………………………..9</w:t>
       </w:r>
     </w:p>
     <w:p>
@@ -764,7 +802,7 @@
           <w:rFonts w:cs="Times New Roman" w:ascii="Times New Roman" w:hAnsi="Times New Roman"/>
           <w:sz w:val="28"/>
         </w:rPr>
-        <w:t>………………………….8</w:t>
+        <w:t>………………………….9</w:t>
       </w:r>
     </w:p>
     <w:p>
@@ -789,57 +827,57 @@
           <w:rFonts w:cs="Times New Roman" w:ascii="Times New Roman" w:hAnsi="Times New Roman"/>
           <w:sz w:val="28"/>
         </w:rPr>
-        <w:t>…………………………….9</w:t>
-      </w:r>
-    </w:p>
-    <w:p>
-      <w:pPr>
-        <w:pStyle w:val="Normal"/>
-        <w:spacing w:lineRule="auto" w:line="276"/>
-        <w:rPr>
-          <w:rFonts w:cs="Times New Roman" w:ascii="Times New Roman" w:hAnsi="Times New Roman"/>
-          <w:sz w:val="28"/>
-        </w:rPr>
-      </w:pPr>
-      <w:r>
-        <w:rPr>
-          <w:rFonts w:cs="Times New Roman" w:ascii="Times New Roman" w:hAnsi="Times New Roman"/>
-          <w:sz w:val="28"/>
-        </w:rPr>
-        <w:t>6. Summary………………………………………………….10</w:t>
-      </w:r>
-    </w:p>
-    <w:p>
-      <w:pPr>
-        <w:pStyle w:val="Normal"/>
-        <w:spacing w:lineRule="auto" w:line="276"/>
-        <w:rPr>
-          <w:rFonts w:cs="Times New Roman" w:ascii="Times New Roman" w:hAnsi="Times New Roman"/>
-          <w:sz w:val="28"/>
-        </w:rPr>
-      </w:pPr>
-      <w:r>
-        <w:rPr>
-          <w:rFonts w:cs="Times New Roman" w:ascii="Times New Roman" w:hAnsi="Times New Roman"/>
-          <w:sz w:val="28"/>
-        </w:rPr>
-      </w:r>
-    </w:p>
-    <w:p>
-      <w:pPr>
-        <w:pStyle w:val="Normal"/>
-        <w:spacing w:lineRule="auto" w:line="276"/>
-        <w:rPr>
-          <w:rFonts w:cs="Times New Roman" w:ascii="Times New Roman" w:hAnsi="Times New Roman"/>
-          <w:sz w:val="28"/>
-        </w:rPr>
-      </w:pPr>
-      <w:r>
-        <w:rPr>
-          <w:rFonts w:cs="Times New Roman" w:ascii="Times New Roman" w:hAnsi="Times New Roman"/>
-          <w:sz w:val="28"/>
-        </w:rPr>
-        <w:t>Appendix I……………………………………………………11</w:t>
+        <w:t>…………………………….10</w:t>
+      </w:r>
+    </w:p>
+    <w:p>
+      <w:pPr>
+        <w:pStyle w:val="Normal"/>
+        <w:spacing w:lineRule="auto" w:line="276"/>
+        <w:rPr>
+          <w:rFonts w:cs="Times New Roman" w:ascii="Times New Roman" w:hAnsi="Times New Roman"/>
+          <w:sz w:val="28"/>
+        </w:rPr>
+      </w:pPr>
+      <w:r>
+        <w:rPr>
+          <w:rFonts w:cs="Times New Roman" w:ascii="Times New Roman" w:hAnsi="Times New Roman"/>
+          <w:sz w:val="28"/>
+        </w:rPr>
+        <w:t>6. Summary…………………………………………………...11</w:t>
+      </w:r>
+    </w:p>
+    <w:p>
+      <w:pPr>
+        <w:pStyle w:val="Normal"/>
+        <w:spacing w:lineRule="auto" w:line="276"/>
+        <w:rPr>
+          <w:rFonts w:cs="Times New Roman" w:ascii="Times New Roman" w:hAnsi="Times New Roman"/>
+          <w:sz w:val="28"/>
+        </w:rPr>
+      </w:pPr>
+      <w:r>
+        <w:rPr>
+          <w:rFonts w:cs="Times New Roman" w:ascii="Times New Roman" w:hAnsi="Times New Roman"/>
+          <w:sz w:val="28"/>
+        </w:rPr>
+      </w:r>
+    </w:p>
+    <w:p>
+      <w:pPr>
+        <w:pStyle w:val="Normal"/>
+        <w:spacing w:lineRule="auto" w:line="276"/>
+        <w:rPr>
+          <w:rFonts w:cs="Times New Roman" w:ascii="Times New Roman" w:hAnsi="Times New Roman"/>
+          <w:sz w:val="28"/>
+        </w:rPr>
+      </w:pPr>
+      <w:r>
+        <w:rPr>
+          <w:rFonts w:cs="Times New Roman" w:ascii="Times New Roman" w:hAnsi="Times New Roman"/>
+          <w:sz w:val="28"/>
+        </w:rPr>
+        <w:t>Appendix I……………………………………………………12</w:t>
       </w:r>
     </w:p>
     <w:p>
@@ -1707,6 +1745,34 @@
       <w:pPr>
         <w:pStyle w:val="Normal"/>
         <w:spacing w:lineRule="auto" w:line="276"/>
+        <w:rPr>
+          <w:rFonts w:cs="Times New Roman" w:ascii="Times New Roman" w:hAnsi="Times New Roman"/>
+        </w:rPr>
+      </w:pPr>
+      <w:r>
+        <w:rPr>
+          <w:rFonts w:cs="Times New Roman" w:ascii="Times New Roman" w:hAnsi="Times New Roman"/>
+        </w:rPr>
+      </w:r>
+    </w:p>
+    <w:p>
+      <w:pPr>
+        <w:pStyle w:val="Normal"/>
+        <w:spacing w:lineRule="auto" w:line="276"/>
+        <w:rPr>
+          <w:rFonts w:cs="Times New Roman" w:ascii="Times New Roman" w:hAnsi="Times New Roman"/>
+        </w:rPr>
+      </w:pPr>
+      <w:r>
+        <w:rPr>
+          <w:rFonts w:cs="Times New Roman" w:ascii="Times New Roman" w:hAnsi="Times New Roman"/>
+        </w:rPr>
+      </w:r>
+    </w:p>
+    <w:p>
+      <w:pPr>
+        <w:pStyle w:val="Normal"/>
+        <w:spacing w:lineRule="auto" w:line="276"/>
         <w:outlineLvl w:val="1"/>
         <w:rPr>
           <w:rFonts w:cs="Times New Roman" w:ascii="Times New Roman" w:hAnsi="Times New Roman"/>
@@ -2332,6 +2398,25 @@
           <w:sz w:val="28"/>
         </w:rPr>
         <w:t>5.1 UML Diagram</w:t>
+      </w:r>
+    </w:p>
+    <w:p>
+      <w:pPr>
+        <w:pStyle w:val="Normal"/>
+        <w:spacing w:lineRule="auto" w:line="276"/>
+        <w:outlineLvl w:val="1"/>
+        <w:rPr>
+          <w:rFonts w:cs="Times New Roman" w:ascii="Times New Roman" w:hAnsi="Times New Roman"/>
+          <w:b/>
+          <w:sz w:val="28"/>
+        </w:rPr>
+      </w:pPr>
+      <w:r>
+        <w:rPr>
+          <w:rFonts w:cs="Times New Roman" w:ascii="Times New Roman" w:hAnsi="Times New Roman"/>
+          <w:b/>
+          <w:sz w:val="28"/>
+        </w:rPr>
       </w:r>
     </w:p>
     <w:p>
@@ -2421,6 +2506,52 @@
       <w:pPr>
         <w:pStyle w:val="Normal"/>
         <w:spacing w:lineRule="auto" w:line="276"/>
+        <w:rPr>
+          <w:rFonts w:cs="Times New Roman" w:ascii="Times New Roman" w:hAnsi="Times New Roman"/>
+          <w:b/>
+        </w:rPr>
+      </w:pPr>
+      <w:r>
+        <w:rPr>
+          <w:rFonts w:cs="Times New Roman" w:ascii="Times New Roman" w:hAnsi="Times New Roman"/>
+          <w:b/>
+        </w:rPr>
+        <w:t>Classes:</w:t>
+      </w:r>
+    </w:p>
+    <w:p>
+      <w:pPr>
+        <w:pStyle w:val="Normal"/>
+        <w:spacing w:lineRule="auto" w:line="276"/>
+        <w:rPr>
+          <w:rFonts w:cs="Times New Roman" w:ascii="Times New Roman" w:hAnsi="Times New Roman"/>
+        </w:rPr>
+      </w:pPr>
+      <w:r>
+        <w:rPr>
+          <w:rFonts w:cs="Times New Roman" w:ascii="Times New Roman" w:hAnsi="Times New Roman"/>
+        </w:rPr>
+        <w:t>BuildDictionary, BuildDocVector, BuildVectorForInputFile, BuildWordCountMatrix, CalculateIG, CalculateSimilarity, Classifier, FeatureSelection, ReadContent, SingleFileWordCount</w:t>
+      </w:r>
+    </w:p>
+    <w:p>
+      <w:pPr>
+        <w:pStyle w:val="Normal"/>
+        <w:rPr>
+          <w:rFonts w:cs="Times New Roman" w:ascii="Times New Roman" w:hAnsi="Times New Roman"/>
+        </w:rPr>
+      </w:pPr>
+      <w:r>
+        <w:rPr>
+          <w:rFonts w:cs="Times New Roman" w:ascii="Times New Roman" w:hAnsi="Times New Roman"/>
+        </w:rPr>
+      </w:r>
+    </w:p>
+    <w:p>
+      <w:pPr>
+        <w:pStyle w:val="Normal"/>
+        <w:pageBreakBefore/>
+        <w:spacing w:lineRule="auto" w:line="276"/>
         <w:outlineLvl w:val="1"/>
         <w:rPr>
           <w:rFonts w:cs="Times New Roman" w:ascii="Times New Roman" w:hAnsi="Times New Roman"/>
@@ -2434,7 +2565,62 @@
           <w:b/>
           <w:sz w:val="28"/>
         </w:rPr>
-        <w:t>5.2 Domain Modeling Diagram</w:t>
+        <w:t>5.2 Domain Modeling</w:t>
+      </w:r>
+    </w:p>
+    <w:p>
+      <w:pPr>
+        <w:pStyle w:val="Normal"/>
+        <w:spacing w:lineRule="auto" w:line="276"/>
+        <w:outlineLvl w:val="1"/>
+        <w:rPr>
+          <w:rFonts w:cs="Times New Roman" w:ascii="Times New Roman" w:hAnsi="Times New Roman"/>
+          <w:b/>
+          <w:sz w:val="28"/>
+        </w:rPr>
+      </w:pPr>
+      <w:r>
+        <w:rPr>
+          <w:rFonts w:cs="Times New Roman" w:ascii="Times New Roman" w:hAnsi="Times New Roman"/>
+          <w:b/>
+          <w:sz w:val="28"/>
+        </w:rPr>
+        <w:t xml:space="preserve"> </w:t>
+      </w:r>
+    </w:p>
+    <w:p>
+      <w:pPr>
+        <w:pStyle w:val="Normal"/>
+        <w:spacing w:lineRule="auto" w:line="276"/>
+        <w:outlineLvl w:val="1"/>
+        <w:rPr>
+          <w:rFonts w:cs="Times New Roman" w:ascii="Times New Roman" w:hAnsi="Times New Roman"/>
+          <w:b/>
+        </w:rPr>
+      </w:pPr>
+      <w:r>
+        <w:rPr>
+          <w:rFonts w:cs="Times New Roman" w:ascii="Times New Roman" w:hAnsi="Times New Roman"/>
+          <w:b/>
+        </w:rPr>
+        <w:t>5.2.1 Domain Modeling Diagram</w:t>
+      </w:r>
+    </w:p>
+    <w:p>
+      <w:pPr>
+        <w:pStyle w:val="Normal"/>
+        <w:spacing w:lineRule="auto" w:line="276"/>
+        <w:outlineLvl w:val="1"/>
+        <w:rPr>
+          <w:rFonts w:cs="Times New Roman" w:ascii="Times New Roman" w:hAnsi="Times New Roman"/>
+          <w:b/>
+        </w:rPr>
+      </w:pPr>
+      <w:r>
+        <w:rPr>
+          <w:rFonts w:cs="Times New Roman" w:ascii="Times New Roman" w:hAnsi="Times New Roman"/>
+          <w:b/>
+        </w:rPr>
       </w:r>
     </w:p>
     <w:p>
@@ -2447,7 +2633,7 @@
         <w:rPr/>
         <w:drawing>
           <wp:inline distT="0" distB="0" distL="0" distR="0">
-            <wp:extent cx="5270500" cy="5156200"/>
+            <wp:extent cx="5372100" cy="5058410"/>
             <wp:effectExtent l="0" t="0" r="0" b="0"/>
             <wp:docPr id="2" name="Picture" descr=""/>
             <wp:cNvGraphicFramePr>
@@ -2464,6 +2650,7 @@
                   </pic:nvPicPr>
                   <pic:blipFill>
                     <a:blip r:embed="rId5"/>
+                    <a:srcRect l="2939" t="6577" r="0" b="0"/>
                     <a:stretch>
                       <a:fillRect/>
                     </a:stretch>
@@ -2471,7 +2658,7 @@
                   <pic:spPr bwMode="auto">
                     <a:xfrm>
                       <a:off x="0" y="0"/>
-                      <a:ext cx="5270500" cy="5156200"/>
+                      <a:ext cx="5372100" cy="5058410"/>
                     </a:xfrm>
                     <a:prstGeom prst="rect">
                       <a:avLst/>
@@ -2489,6 +2676,34 @@
             </a:graphic>
           </wp:inline>
         </w:drawing>
+      </w:r>
+    </w:p>
+    <w:p>
+      <w:pPr>
+        <w:pStyle w:val="Normal"/>
+        <w:spacing w:lineRule="auto" w:line="276"/>
+        <w:rPr>
+          <w:rFonts w:cs="Times New Roman" w:ascii="Times New Roman" w:hAnsi="Times New Roman"/>
+        </w:rPr>
+      </w:pPr>
+      <w:r>
+        <w:rPr>
+          <w:rFonts w:cs="Times New Roman" w:ascii="Times New Roman" w:hAnsi="Times New Roman"/>
+        </w:rPr>
+      </w:r>
+    </w:p>
+    <w:p>
+      <w:pPr>
+        <w:pStyle w:val="Normal"/>
+        <w:spacing w:lineRule="auto" w:line="276"/>
+        <w:rPr>
+          <w:rFonts w:cs="Times New Roman" w:ascii="Times New Roman" w:hAnsi="Times New Roman"/>
+        </w:rPr>
+      </w:pPr>
+      <w:r>
+        <w:rPr>
+          <w:rFonts w:cs="Times New Roman" w:ascii="Times New Roman" w:hAnsi="Times New Roman"/>
+        </w:rPr>
       </w:r>
     </w:p>
     <w:p>
@@ -2525,8 +2740,8 @@
         </w:tblCellMar>
       </w:tblPr>
       <w:tblGrid>
-        <w:gridCol w:w="4258"/>
-        <w:gridCol w:w="4257"/>
+        <w:gridCol w:w="5210"/>
+        <w:gridCol w:w="3305"/>
       </w:tblGrid>
       <w:tr>
         <w:trPr>
@@ -2534,7 +2749,7 @@
         </w:trPr>
         <w:tc>
           <w:tcPr>
-            <w:tcW w:w="4258" w:type="dxa"/>
+            <w:tcW w:w="5210" w:type="dxa"/>
             <w:tcBorders>
               <w:top w:val="single" w:sz="4" w:space="0" w:color="00000A"/>
               <w:left w:val="single" w:sz="4" w:space="0" w:color="00000A"/>
@@ -2557,18 +2772,20 @@
                 <w:b/>
               </w:rPr>
             </w:pPr>
+            <w:bookmarkStart w:id="0" w:name="_GoBack"/>
+            <w:bookmarkEnd w:id="0"/>
             <w:r>
               <w:rPr>
                 <w:rFonts w:cs="Times New Roman" w:ascii="Times New Roman" w:hAnsi="Times New Roman"/>
                 <w:b/>
               </w:rPr>
-              <w:t>Domain Entity</w:t>
-            </w:r>
-          </w:p>
-        </w:tc>
-        <w:tc>
-          <w:tcPr>
-            <w:tcW w:w="4257" w:type="dxa"/>
+              <w:t>Structure</w:t>
+            </w:r>
+          </w:p>
+        </w:tc>
+        <w:tc>
+          <w:tcPr>
+            <w:tcW w:w="3305" w:type="dxa"/>
             <w:tcBorders>
               <w:top w:val="single" w:sz="4" w:space="0" w:color="00000A"/>
               <w:left w:val="single" w:sz="4" w:space="0" w:color="00000A"/>
@@ -2596,7 +2813,7 @@
                 <w:rFonts w:cs="Times New Roman" w:ascii="Times New Roman" w:hAnsi="Times New Roman"/>
                 <w:b/>
               </w:rPr>
-              <w:t>Responsibility</w:t>
+              <w:t>Function</w:t>
             </w:r>
           </w:p>
         </w:tc>
@@ -2607,7 +2824,7 @@
         </w:trPr>
         <w:tc>
           <w:tcPr>
-            <w:tcW w:w="4258" w:type="dxa"/>
+            <w:tcW w:w="5210" w:type="dxa"/>
             <w:tcBorders>
               <w:top w:val="single" w:sz="4" w:space="0" w:color="00000A"/>
               <w:left w:val="single" w:sz="4" w:space="0" w:color="00000A"/>
@@ -2633,13 +2850,13 @@
               <w:rPr>
                 <w:rFonts w:cs="Times New Roman" w:ascii="Times New Roman" w:hAnsi="Times New Roman"/>
               </w:rPr>
-              <w:t>BuildWordMatrix</w:t>
-            </w:r>
-          </w:p>
-        </w:tc>
-        <w:tc>
-          <w:tcPr>
-            <w:tcW w:w="4257" w:type="dxa"/>
+              <w:t>Rectangle</w:t>
+            </w:r>
+          </w:p>
+        </w:tc>
+        <w:tc>
+          <w:tcPr>
+            <w:tcW w:w="3305" w:type="dxa"/>
             <w:tcBorders>
               <w:top w:val="single" w:sz="4" w:space="0" w:color="00000A"/>
               <w:left w:val="single" w:sz="4" w:space="0" w:color="00000A"/>
@@ -2665,7 +2882,7 @@
               <w:rPr>
                 <w:rFonts w:cs="Times New Roman" w:ascii="Times New Roman" w:hAnsi="Times New Roman"/>
               </w:rPr>
-              <w:t>Build word matrix file for storing data</w:t>
+              <w:t>Class</w:t>
             </w:r>
           </w:p>
         </w:tc>
@@ -2676,7 +2893,7 @@
         </w:trPr>
         <w:tc>
           <w:tcPr>
-            <w:tcW w:w="4258" w:type="dxa"/>
+            <w:tcW w:w="5210" w:type="dxa"/>
             <w:tcBorders>
               <w:top w:val="single" w:sz="4" w:space="0" w:color="00000A"/>
               <w:left w:val="single" w:sz="4" w:space="0" w:color="00000A"/>
@@ -2702,13 +2919,13 @@
               <w:rPr>
                 <w:rFonts w:cs="Times New Roman" w:ascii="Times New Roman" w:hAnsi="Times New Roman"/>
               </w:rPr>
-              <w:t>SingleFileWordCount</w:t>
-            </w:r>
-          </w:p>
-        </w:tc>
-        <w:tc>
-          <w:tcPr>
-            <w:tcW w:w="4257" w:type="dxa"/>
+              <w:t>Rectangle with a triangle on the right upper corner</w:t>
+            </w:r>
+          </w:p>
+        </w:tc>
+        <w:tc>
+          <w:tcPr>
+            <w:tcW w:w="3305" w:type="dxa"/>
             <w:tcBorders>
               <w:top w:val="single" w:sz="4" w:space="0" w:color="00000A"/>
               <w:left w:val="single" w:sz="4" w:space="0" w:color="00000A"/>
@@ -2734,7 +2951,7 @@
               <w:rPr>
                 <w:rFonts w:cs="Times New Roman" w:ascii="Times New Roman" w:hAnsi="Times New Roman"/>
               </w:rPr>
-              <w:t>Get counts for all words in one file</w:t>
+              <w:t>Document</w:t>
             </w:r>
           </w:p>
         </w:tc>
@@ -2745,7 +2962,7 @@
         </w:trPr>
         <w:tc>
           <w:tcPr>
-            <w:tcW w:w="4258" w:type="dxa"/>
+            <w:tcW w:w="5210" w:type="dxa"/>
             <w:tcBorders>
               <w:top w:val="single" w:sz="4" w:space="0" w:color="00000A"/>
               <w:left w:val="single" w:sz="4" w:space="0" w:color="00000A"/>
@@ -2771,13 +2988,13 @@
               <w:rPr>
                 <w:rFonts w:cs="Times New Roman" w:ascii="Times New Roman" w:hAnsi="Times New Roman"/>
               </w:rPr>
-              <w:t>BuildDictionary</w:t>
-            </w:r>
-          </w:p>
-        </w:tc>
-        <w:tc>
-          <w:tcPr>
-            <w:tcW w:w="4257" w:type="dxa"/>
+              <w:t>Dash line</w:t>
+            </w:r>
+          </w:p>
+        </w:tc>
+        <w:tc>
+          <w:tcPr>
+            <w:tcW w:w="3305" w:type="dxa"/>
             <w:tcBorders>
               <w:top w:val="single" w:sz="4" w:space="0" w:color="00000A"/>
               <w:left w:val="single" w:sz="4" w:space="0" w:color="00000A"/>
@@ -2803,7 +3020,7 @@
               <w:rPr>
                 <w:rFonts w:cs="Times New Roman" w:ascii="Times New Roman" w:hAnsi="Times New Roman"/>
               </w:rPr>
-              <w:t>Build dictionary for common word and total word (word and their count)</w:t>
+              <w:t>Input/Output document</w:t>
             </w:r>
           </w:p>
         </w:tc>
@@ -2814,7 +3031,7 @@
         </w:trPr>
         <w:tc>
           <w:tcPr>
-            <w:tcW w:w="4258" w:type="dxa"/>
+            <w:tcW w:w="5210" w:type="dxa"/>
             <w:tcBorders>
               <w:top w:val="single" w:sz="4" w:space="0" w:color="00000A"/>
               <w:left w:val="single" w:sz="4" w:space="0" w:color="00000A"/>
@@ -2840,13 +3057,13 @@
               <w:rPr>
                 <w:rFonts w:cs="Times New Roman" w:ascii="Times New Roman" w:hAnsi="Times New Roman"/>
               </w:rPr>
-              <w:t>ReadFileContent</w:t>
-            </w:r>
-          </w:p>
-        </w:tc>
-        <w:tc>
-          <w:tcPr>
-            <w:tcW w:w="4257" w:type="dxa"/>
+              <w:t>Solid line</w:t>
+            </w:r>
+          </w:p>
+        </w:tc>
+        <w:tc>
+          <w:tcPr>
+            <w:tcW w:w="3305" w:type="dxa"/>
             <w:tcBorders>
               <w:top w:val="single" w:sz="4" w:space="0" w:color="00000A"/>
               <w:left w:val="single" w:sz="4" w:space="0" w:color="00000A"/>
@@ -2872,7 +3089,169 @@
               <w:rPr>
                 <w:rFonts w:cs="Times New Roman" w:ascii="Times New Roman" w:hAnsi="Times New Roman"/>
               </w:rPr>
-              <w:t>Read all contents from a file</w:t>
+              <w:t>Call classes/return value</w:t>
+            </w:r>
+          </w:p>
+        </w:tc>
+      </w:tr>
+    </w:tbl>
+    <w:p>
+      <w:pPr>
+        <w:pStyle w:val="Normal"/>
+        <w:spacing w:lineRule="auto" w:line="276"/>
+        <w:rPr>
+          <w:rFonts w:cs="Times New Roman" w:ascii="Times New Roman" w:hAnsi="Times New Roman"/>
+        </w:rPr>
+      </w:pPr>
+      <w:r>
+        <w:rPr>
+          <w:rFonts w:cs="Times New Roman" w:ascii="Times New Roman" w:hAnsi="Times New Roman"/>
+        </w:rPr>
+      </w:r>
+    </w:p>
+    <w:p>
+      <w:pPr>
+        <w:pStyle w:val="Normal"/>
+        <w:rPr>
+          <w:rFonts w:cs="Times New Roman" w:ascii="Times New Roman" w:hAnsi="Times New Roman"/>
+        </w:rPr>
+      </w:pPr>
+      <w:r>
+        <w:rPr>
+          <w:rFonts w:cs="Times New Roman" w:ascii="Times New Roman" w:hAnsi="Times New Roman"/>
+        </w:rPr>
+      </w:r>
+    </w:p>
+    <w:p>
+      <w:pPr>
+        <w:pStyle w:val="Normal"/>
+        <w:pageBreakBefore/>
+        <w:spacing w:lineRule="auto" w:line="276"/>
+        <w:rPr>
+          <w:rFonts w:cs="Times New Roman" w:ascii="Times New Roman" w:hAnsi="Times New Roman"/>
+          <w:b/>
+          <w:sz w:val="28"/>
+        </w:rPr>
+      </w:pPr>
+      <w:r>
+        <w:rPr>
+          <w:rFonts w:cs="Times New Roman" w:ascii="Times New Roman" w:hAnsi="Times New Roman"/>
+          <w:b/>
+          <w:sz w:val="28"/>
+        </w:rPr>
+        <w:t>5.2.2 Domain Entity Table</w:t>
+      </w:r>
+    </w:p>
+    <w:p>
+      <w:pPr>
+        <w:pStyle w:val="Normal"/>
+        <w:spacing w:lineRule="auto" w:line="276"/>
+        <w:rPr>
+          <w:rFonts w:cs="Times New Roman" w:ascii="Times New Roman" w:hAnsi="Times New Roman"/>
+          <w:b/>
+          <w:sz w:val="28"/>
+        </w:rPr>
+      </w:pPr>
+      <w:r>
+        <w:rPr>
+          <w:rFonts w:cs="Times New Roman" w:ascii="Times New Roman" w:hAnsi="Times New Roman"/>
+          <w:b/>
+          <w:sz w:val="28"/>
+        </w:rPr>
+      </w:r>
+    </w:p>
+    <w:tbl>
+      <w:tblPr>
+        <w:jc w:val="left"/>
+        <w:tblInd w:w="0" w:type="dxa"/>
+        <w:tblBorders>
+          <w:top w:val="single" w:sz="4" w:space="0" w:color="00000A"/>
+          <w:left w:val="single" w:sz="4" w:space="0" w:color="00000A"/>
+          <w:bottom w:val="single" w:sz="4" w:space="0" w:color="00000A"/>
+          <w:insideH w:val="single" w:sz="4" w:space="0" w:color="00000A"/>
+          <w:right w:val="single" w:sz="4" w:space="0" w:color="00000A"/>
+          <w:insideV w:val="single" w:sz="4" w:space="0" w:color="00000A"/>
+        </w:tblBorders>
+        <w:tblCellMar>
+          <w:top w:w="0" w:type="dxa"/>
+          <w:left w:w="108" w:type="dxa"/>
+          <w:bottom w:w="0" w:type="dxa"/>
+          <w:right w:w="108" w:type="dxa"/>
+        </w:tblCellMar>
+      </w:tblPr>
+      <w:tblGrid>
+        <w:gridCol w:w="2942"/>
+        <w:gridCol w:w="5573"/>
+      </w:tblGrid>
+      <w:tr>
+        <w:trPr>
+          <w:cantSplit w:val="false"/>
+        </w:trPr>
+        <w:tc>
+          <w:tcPr>
+            <w:tcW w:w="2942" w:type="dxa"/>
+            <w:tcBorders>
+              <w:top w:val="single" w:sz="4" w:space="0" w:color="00000A"/>
+              <w:left w:val="single" w:sz="4" w:space="0" w:color="00000A"/>
+              <w:bottom w:val="single" w:sz="4" w:space="0" w:color="00000A"/>
+              <w:insideH w:val="single" w:sz="4" w:space="0" w:color="00000A"/>
+              <w:right w:val="single" w:sz="4" w:space="0" w:color="00000A"/>
+              <w:insideV w:val="single" w:sz="4" w:space="0" w:color="00000A"/>
+            </w:tcBorders>
+            <w:shd w:fill="auto" w:val="clear"/>
+            <w:tcMar>
+              <w:left w:w="108" w:type="dxa"/>
+            </w:tcMar>
+          </w:tcPr>
+          <w:p>
+            <w:pPr>
+              <w:pStyle w:val="Normal"/>
+              <w:spacing w:lineRule="auto" w:line="360"/>
+              <w:rPr>
+                <w:rFonts w:cs="Times New Roman" w:ascii="Times New Roman" w:hAnsi="Times New Roman"/>
+                <w:b/>
+              </w:rPr>
+            </w:pPr>
+            <w:r>
+              <w:rPr>
+                <w:rFonts w:cs="Times New Roman" w:ascii="Times New Roman" w:hAnsi="Times New Roman"/>
+                <w:b/>
+              </w:rPr>
+              <w:t>Domain Entity</w:t>
+            </w:r>
+          </w:p>
+        </w:tc>
+        <w:tc>
+          <w:tcPr>
+            <w:tcW w:w="5573" w:type="dxa"/>
+            <w:tcBorders>
+              <w:top w:val="single" w:sz="4" w:space="0" w:color="00000A"/>
+              <w:left w:val="single" w:sz="4" w:space="0" w:color="00000A"/>
+              <w:bottom w:val="single" w:sz="4" w:space="0" w:color="00000A"/>
+              <w:insideH w:val="single" w:sz="4" w:space="0" w:color="00000A"/>
+              <w:right w:val="single" w:sz="4" w:space="0" w:color="00000A"/>
+              <w:insideV w:val="single" w:sz="4" w:space="0" w:color="00000A"/>
+            </w:tcBorders>
+            <w:shd w:fill="auto" w:val="clear"/>
+            <w:tcMar>
+              <w:left w:w="108" w:type="dxa"/>
+            </w:tcMar>
+          </w:tcPr>
+          <w:p>
+            <w:pPr>
+              <w:pStyle w:val="Normal"/>
+              <w:spacing w:lineRule="auto" w:line="360"/>
+              <w:rPr>
+                <w:rFonts w:cs="Times New Roman" w:ascii="Times New Roman" w:hAnsi="Times New Roman"/>
+                <w:b/>
+              </w:rPr>
+            </w:pPr>
+            <w:r>
+              <w:rPr>
+                <w:rFonts w:cs="Times New Roman" w:ascii="Times New Roman" w:hAnsi="Times New Roman"/>
+                <w:b/>
+              </w:rPr>
+              <w:t>Responsibility</w:t>
             </w:r>
           </w:p>
         </w:tc>
@@ -2883,65 +3262,65 @@
         </w:trPr>
         <w:tc>
           <w:tcPr>
-            <w:tcW w:w="4258" w:type="dxa"/>
-            <w:tcBorders>
-              <w:top w:val="single" w:sz="4" w:space="0" w:color="00000A"/>
-              <w:left w:val="single" w:sz="4" w:space="0" w:color="00000A"/>
-              <w:bottom w:val="single" w:sz="4" w:space="0" w:color="00000A"/>
-              <w:insideH w:val="single" w:sz="4" w:space="0" w:color="00000A"/>
-              <w:right w:val="single" w:sz="4" w:space="0" w:color="00000A"/>
-              <w:insideV w:val="single" w:sz="4" w:space="0" w:color="00000A"/>
-            </w:tcBorders>
-            <w:shd w:fill="auto" w:val="clear"/>
-            <w:tcMar>
-              <w:left w:w="108" w:type="dxa"/>
-            </w:tcMar>
-          </w:tcPr>
-          <w:p>
-            <w:pPr>
-              <w:pStyle w:val="Normal"/>
-              <w:spacing w:lineRule="auto" w:line="276"/>
-              <w:rPr>
-                <w:rFonts w:cs="Times New Roman" w:ascii="Times New Roman" w:hAnsi="Times New Roman"/>
-              </w:rPr>
-            </w:pPr>
-            <w:r>
-              <w:rPr>
-                <w:rFonts w:cs="Times New Roman" w:ascii="Times New Roman" w:hAnsi="Times New Roman"/>
-              </w:rPr>
-              <w:t>BuildDocVector</w:t>
-            </w:r>
-          </w:p>
-        </w:tc>
-        <w:tc>
-          <w:tcPr>
-            <w:tcW w:w="4257" w:type="dxa"/>
-            <w:tcBorders>
-              <w:top w:val="single" w:sz="4" w:space="0" w:color="00000A"/>
-              <w:left w:val="single" w:sz="4" w:space="0" w:color="00000A"/>
-              <w:bottom w:val="single" w:sz="4" w:space="0" w:color="00000A"/>
-              <w:insideH w:val="single" w:sz="4" w:space="0" w:color="00000A"/>
-              <w:right w:val="single" w:sz="4" w:space="0" w:color="00000A"/>
-              <w:insideV w:val="single" w:sz="4" w:space="0" w:color="00000A"/>
-            </w:tcBorders>
-            <w:shd w:fill="auto" w:val="clear"/>
-            <w:tcMar>
-              <w:left w:w="108" w:type="dxa"/>
-            </w:tcMar>
-          </w:tcPr>
-          <w:p>
-            <w:pPr>
-              <w:pStyle w:val="Normal"/>
-              <w:spacing w:lineRule="auto" w:line="276"/>
-              <w:rPr>
-                <w:rFonts w:cs="Times New Roman" w:ascii="Times New Roman" w:hAnsi="Times New Roman"/>
-              </w:rPr>
-            </w:pPr>
-            <w:r>
-              <w:rPr>
-                <w:rFonts w:cs="Times New Roman" w:ascii="Times New Roman" w:hAnsi="Times New Roman"/>
-              </w:rPr>
-              <w:t>Build vectors for all feature words</w:t>
+            <w:tcW w:w="2942" w:type="dxa"/>
+            <w:tcBorders>
+              <w:top w:val="single" w:sz="4" w:space="0" w:color="00000A"/>
+              <w:left w:val="single" w:sz="4" w:space="0" w:color="00000A"/>
+              <w:bottom w:val="single" w:sz="4" w:space="0" w:color="00000A"/>
+              <w:insideH w:val="single" w:sz="4" w:space="0" w:color="00000A"/>
+              <w:right w:val="single" w:sz="4" w:space="0" w:color="00000A"/>
+              <w:insideV w:val="single" w:sz="4" w:space="0" w:color="00000A"/>
+            </w:tcBorders>
+            <w:shd w:fill="auto" w:val="clear"/>
+            <w:tcMar>
+              <w:left w:w="108" w:type="dxa"/>
+            </w:tcMar>
+          </w:tcPr>
+          <w:p>
+            <w:pPr>
+              <w:pStyle w:val="Normal"/>
+              <w:spacing w:lineRule="auto" w:line="360"/>
+              <w:rPr>
+                <w:rFonts w:cs="Times New Roman" w:ascii="Times New Roman" w:hAnsi="Times New Roman"/>
+              </w:rPr>
+            </w:pPr>
+            <w:r>
+              <w:rPr>
+                <w:rFonts w:cs="Times New Roman" w:ascii="Times New Roman" w:hAnsi="Times New Roman"/>
+              </w:rPr>
+              <w:t>BuildWordMatrix</w:t>
+            </w:r>
+          </w:p>
+        </w:tc>
+        <w:tc>
+          <w:tcPr>
+            <w:tcW w:w="5573" w:type="dxa"/>
+            <w:tcBorders>
+              <w:top w:val="single" w:sz="4" w:space="0" w:color="00000A"/>
+              <w:left w:val="single" w:sz="4" w:space="0" w:color="00000A"/>
+              <w:bottom w:val="single" w:sz="4" w:space="0" w:color="00000A"/>
+              <w:insideH w:val="single" w:sz="4" w:space="0" w:color="00000A"/>
+              <w:right w:val="single" w:sz="4" w:space="0" w:color="00000A"/>
+              <w:insideV w:val="single" w:sz="4" w:space="0" w:color="00000A"/>
+            </w:tcBorders>
+            <w:shd w:fill="auto" w:val="clear"/>
+            <w:tcMar>
+              <w:left w:w="108" w:type="dxa"/>
+            </w:tcMar>
+          </w:tcPr>
+          <w:p>
+            <w:pPr>
+              <w:pStyle w:val="Normal"/>
+              <w:spacing w:lineRule="auto" w:line="360"/>
+              <w:rPr>
+                <w:rFonts w:cs="Times New Roman" w:ascii="Times New Roman" w:hAnsi="Times New Roman"/>
+              </w:rPr>
+            </w:pPr>
+            <w:r>
+              <w:rPr>
+                <w:rFonts w:cs="Times New Roman" w:ascii="Times New Roman" w:hAnsi="Times New Roman"/>
+              </w:rPr>
+              <w:t>Build word matrix file for storing data</w:t>
             </w:r>
           </w:p>
         </w:tc>
@@ -2952,65 +3331,65 @@
         </w:trPr>
         <w:tc>
           <w:tcPr>
-            <w:tcW w:w="4258" w:type="dxa"/>
-            <w:tcBorders>
-              <w:top w:val="single" w:sz="4" w:space="0" w:color="00000A"/>
-              <w:left w:val="single" w:sz="4" w:space="0" w:color="00000A"/>
-              <w:bottom w:val="single" w:sz="4" w:space="0" w:color="00000A"/>
-              <w:insideH w:val="single" w:sz="4" w:space="0" w:color="00000A"/>
-              <w:right w:val="single" w:sz="4" w:space="0" w:color="00000A"/>
-              <w:insideV w:val="single" w:sz="4" w:space="0" w:color="00000A"/>
-            </w:tcBorders>
-            <w:shd w:fill="auto" w:val="clear"/>
-            <w:tcMar>
-              <w:left w:w="108" w:type="dxa"/>
-            </w:tcMar>
-          </w:tcPr>
-          <w:p>
-            <w:pPr>
-              <w:pStyle w:val="Normal"/>
-              <w:spacing w:lineRule="auto" w:line="276"/>
-              <w:rPr>
-                <w:rFonts w:cs="Times New Roman" w:ascii="Times New Roman" w:hAnsi="Times New Roman"/>
-              </w:rPr>
-            </w:pPr>
-            <w:r>
-              <w:rPr>
-                <w:rFonts w:cs="Times New Roman" w:ascii="Times New Roman" w:hAnsi="Times New Roman"/>
-              </w:rPr>
-              <w:t>Calculate IG</w:t>
-            </w:r>
-          </w:p>
-        </w:tc>
-        <w:tc>
-          <w:tcPr>
-            <w:tcW w:w="4257" w:type="dxa"/>
-            <w:tcBorders>
-              <w:top w:val="single" w:sz="4" w:space="0" w:color="00000A"/>
-              <w:left w:val="single" w:sz="4" w:space="0" w:color="00000A"/>
-              <w:bottom w:val="single" w:sz="4" w:space="0" w:color="00000A"/>
-              <w:insideH w:val="single" w:sz="4" w:space="0" w:color="00000A"/>
-              <w:right w:val="single" w:sz="4" w:space="0" w:color="00000A"/>
-              <w:insideV w:val="single" w:sz="4" w:space="0" w:color="00000A"/>
-            </w:tcBorders>
-            <w:shd w:fill="auto" w:val="clear"/>
-            <w:tcMar>
-              <w:left w:w="108" w:type="dxa"/>
-            </w:tcMar>
-          </w:tcPr>
-          <w:p>
-            <w:pPr>
-              <w:pStyle w:val="Normal"/>
-              <w:spacing w:lineRule="auto" w:line="276"/>
-              <w:rPr>
-                <w:rFonts w:cs="Times New Roman" w:ascii="Times New Roman" w:hAnsi="Times New Roman"/>
-              </w:rPr>
-            </w:pPr>
-            <w:r>
-              <w:rPr>
-                <w:rFonts w:cs="Times New Roman" w:ascii="Times New Roman" w:hAnsi="Times New Roman"/>
-              </w:rPr>
-              <w:t>Calculate the information gain for each word in the dictionary</w:t>
+            <w:tcW w:w="2942" w:type="dxa"/>
+            <w:tcBorders>
+              <w:top w:val="single" w:sz="4" w:space="0" w:color="00000A"/>
+              <w:left w:val="single" w:sz="4" w:space="0" w:color="00000A"/>
+              <w:bottom w:val="single" w:sz="4" w:space="0" w:color="00000A"/>
+              <w:insideH w:val="single" w:sz="4" w:space="0" w:color="00000A"/>
+              <w:right w:val="single" w:sz="4" w:space="0" w:color="00000A"/>
+              <w:insideV w:val="single" w:sz="4" w:space="0" w:color="00000A"/>
+            </w:tcBorders>
+            <w:shd w:fill="auto" w:val="clear"/>
+            <w:tcMar>
+              <w:left w:w="108" w:type="dxa"/>
+            </w:tcMar>
+          </w:tcPr>
+          <w:p>
+            <w:pPr>
+              <w:pStyle w:val="Normal"/>
+              <w:spacing w:lineRule="auto" w:line="360"/>
+              <w:rPr>
+                <w:rFonts w:cs="Times New Roman" w:ascii="Times New Roman" w:hAnsi="Times New Roman"/>
+              </w:rPr>
+            </w:pPr>
+            <w:r>
+              <w:rPr>
+                <w:rFonts w:cs="Times New Roman" w:ascii="Times New Roman" w:hAnsi="Times New Roman"/>
+              </w:rPr>
+              <w:t>SingleFileWordCount</w:t>
+            </w:r>
+          </w:p>
+        </w:tc>
+        <w:tc>
+          <w:tcPr>
+            <w:tcW w:w="5573" w:type="dxa"/>
+            <w:tcBorders>
+              <w:top w:val="single" w:sz="4" w:space="0" w:color="00000A"/>
+              <w:left w:val="single" w:sz="4" w:space="0" w:color="00000A"/>
+              <w:bottom w:val="single" w:sz="4" w:space="0" w:color="00000A"/>
+              <w:insideH w:val="single" w:sz="4" w:space="0" w:color="00000A"/>
+              <w:right w:val="single" w:sz="4" w:space="0" w:color="00000A"/>
+              <w:insideV w:val="single" w:sz="4" w:space="0" w:color="00000A"/>
+            </w:tcBorders>
+            <w:shd w:fill="auto" w:val="clear"/>
+            <w:tcMar>
+              <w:left w:w="108" w:type="dxa"/>
+            </w:tcMar>
+          </w:tcPr>
+          <w:p>
+            <w:pPr>
+              <w:pStyle w:val="Normal"/>
+              <w:spacing w:lineRule="auto" w:line="360"/>
+              <w:rPr>
+                <w:rFonts w:cs="Times New Roman" w:ascii="Times New Roman" w:hAnsi="Times New Roman"/>
+              </w:rPr>
+            </w:pPr>
+            <w:r>
+              <w:rPr>
+                <w:rFonts w:cs="Times New Roman" w:ascii="Times New Roman" w:hAnsi="Times New Roman"/>
+              </w:rPr>
+              <w:t>Get counts for all words in one file</w:t>
             </w:r>
           </w:p>
         </w:tc>
@@ -3021,65 +3400,65 @@
         </w:trPr>
         <w:tc>
           <w:tcPr>
-            <w:tcW w:w="4258" w:type="dxa"/>
-            <w:tcBorders>
-              <w:top w:val="single" w:sz="4" w:space="0" w:color="00000A"/>
-              <w:left w:val="single" w:sz="4" w:space="0" w:color="00000A"/>
-              <w:bottom w:val="single" w:sz="4" w:space="0" w:color="00000A"/>
-              <w:insideH w:val="single" w:sz="4" w:space="0" w:color="00000A"/>
-              <w:right w:val="single" w:sz="4" w:space="0" w:color="00000A"/>
-              <w:insideV w:val="single" w:sz="4" w:space="0" w:color="00000A"/>
-            </w:tcBorders>
-            <w:shd w:fill="auto" w:val="clear"/>
-            <w:tcMar>
-              <w:left w:w="108" w:type="dxa"/>
-            </w:tcMar>
-          </w:tcPr>
-          <w:p>
-            <w:pPr>
-              <w:pStyle w:val="Normal"/>
-              <w:spacing w:lineRule="auto" w:line="276"/>
-              <w:rPr>
-                <w:rFonts w:cs="Times New Roman" w:ascii="Times New Roman" w:hAnsi="Times New Roman"/>
-              </w:rPr>
-            </w:pPr>
-            <w:r>
-              <w:rPr>
-                <w:rFonts w:cs="Times New Roman" w:ascii="Times New Roman" w:hAnsi="Times New Roman"/>
-              </w:rPr>
-              <w:t>FeatureSelection</w:t>
-            </w:r>
-          </w:p>
-        </w:tc>
-        <w:tc>
-          <w:tcPr>
-            <w:tcW w:w="4257" w:type="dxa"/>
-            <w:tcBorders>
-              <w:top w:val="single" w:sz="4" w:space="0" w:color="00000A"/>
-              <w:left w:val="single" w:sz="4" w:space="0" w:color="00000A"/>
-              <w:bottom w:val="single" w:sz="4" w:space="0" w:color="00000A"/>
-              <w:insideH w:val="single" w:sz="4" w:space="0" w:color="00000A"/>
-              <w:right w:val="single" w:sz="4" w:space="0" w:color="00000A"/>
-              <w:insideV w:val="single" w:sz="4" w:space="0" w:color="00000A"/>
-            </w:tcBorders>
-            <w:shd w:fill="auto" w:val="clear"/>
-            <w:tcMar>
-              <w:left w:w="108" w:type="dxa"/>
-            </w:tcMar>
-          </w:tcPr>
-          <w:p>
-            <w:pPr>
-              <w:pStyle w:val="Normal"/>
-              <w:spacing w:lineRule="auto" w:line="276"/>
-              <w:rPr>
-                <w:rFonts w:cs="Times New Roman" w:ascii="Times New Roman" w:hAnsi="Times New Roman"/>
-              </w:rPr>
-            </w:pPr>
-            <w:r>
-              <w:rPr>
-                <w:rFonts w:cs="Times New Roman" w:ascii="Times New Roman" w:hAnsi="Times New Roman"/>
-              </w:rPr>
-              <w:t>Select the feature words according to the information gain of each word</w:t>
+            <w:tcW w:w="2942" w:type="dxa"/>
+            <w:tcBorders>
+              <w:top w:val="single" w:sz="4" w:space="0" w:color="00000A"/>
+              <w:left w:val="single" w:sz="4" w:space="0" w:color="00000A"/>
+              <w:bottom w:val="single" w:sz="4" w:space="0" w:color="00000A"/>
+              <w:insideH w:val="single" w:sz="4" w:space="0" w:color="00000A"/>
+              <w:right w:val="single" w:sz="4" w:space="0" w:color="00000A"/>
+              <w:insideV w:val="single" w:sz="4" w:space="0" w:color="00000A"/>
+            </w:tcBorders>
+            <w:shd w:fill="auto" w:val="clear"/>
+            <w:tcMar>
+              <w:left w:w="108" w:type="dxa"/>
+            </w:tcMar>
+          </w:tcPr>
+          <w:p>
+            <w:pPr>
+              <w:pStyle w:val="Normal"/>
+              <w:spacing w:lineRule="auto" w:line="360"/>
+              <w:rPr>
+                <w:rFonts w:cs="Times New Roman" w:ascii="Times New Roman" w:hAnsi="Times New Roman"/>
+              </w:rPr>
+            </w:pPr>
+            <w:r>
+              <w:rPr>
+                <w:rFonts w:cs="Times New Roman" w:ascii="Times New Roman" w:hAnsi="Times New Roman"/>
+              </w:rPr>
+              <w:t>BuildDictionary</w:t>
+            </w:r>
+          </w:p>
+        </w:tc>
+        <w:tc>
+          <w:tcPr>
+            <w:tcW w:w="5573" w:type="dxa"/>
+            <w:tcBorders>
+              <w:top w:val="single" w:sz="4" w:space="0" w:color="00000A"/>
+              <w:left w:val="single" w:sz="4" w:space="0" w:color="00000A"/>
+              <w:bottom w:val="single" w:sz="4" w:space="0" w:color="00000A"/>
+              <w:insideH w:val="single" w:sz="4" w:space="0" w:color="00000A"/>
+              <w:right w:val="single" w:sz="4" w:space="0" w:color="00000A"/>
+              <w:insideV w:val="single" w:sz="4" w:space="0" w:color="00000A"/>
+            </w:tcBorders>
+            <w:shd w:fill="auto" w:val="clear"/>
+            <w:tcMar>
+              <w:left w:w="108" w:type="dxa"/>
+            </w:tcMar>
+          </w:tcPr>
+          <w:p>
+            <w:pPr>
+              <w:pStyle w:val="Normal"/>
+              <w:spacing w:lineRule="auto" w:line="360"/>
+              <w:rPr>
+                <w:rFonts w:cs="Times New Roman" w:ascii="Times New Roman" w:hAnsi="Times New Roman"/>
+              </w:rPr>
+            </w:pPr>
+            <w:r>
+              <w:rPr>
+                <w:rFonts w:cs="Times New Roman" w:ascii="Times New Roman" w:hAnsi="Times New Roman"/>
+              </w:rPr>
+              <w:t>Build dictionary for common word and total word (word and their count)</w:t>
             </w:r>
           </w:p>
         </w:tc>
@@ -3090,65 +3469,65 @@
         </w:trPr>
         <w:tc>
           <w:tcPr>
-            <w:tcW w:w="4258" w:type="dxa"/>
-            <w:tcBorders>
-              <w:top w:val="single" w:sz="4" w:space="0" w:color="00000A"/>
-              <w:left w:val="single" w:sz="4" w:space="0" w:color="00000A"/>
-              <w:bottom w:val="single" w:sz="4" w:space="0" w:color="00000A"/>
-              <w:insideH w:val="single" w:sz="4" w:space="0" w:color="00000A"/>
-              <w:right w:val="single" w:sz="4" w:space="0" w:color="00000A"/>
-              <w:insideV w:val="single" w:sz="4" w:space="0" w:color="00000A"/>
-            </w:tcBorders>
-            <w:shd w:fill="auto" w:val="clear"/>
-            <w:tcMar>
-              <w:left w:w="108" w:type="dxa"/>
-            </w:tcMar>
-          </w:tcPr>
-          <w:p>
-            <w:pPr>
-              <w:pStyle w:val="Normal"/>
-              <w:spacing w:lineRule="auto" w:line="276"/>
-              <w:rPr>
-                <w:rFonts w:cs="Times New Roman" w:ascii="Times New Roman" w:hAnsi="Times New Roman"/>
-              </w:rPr>
-            </w:pPr>
-            <w:r>
-              <w:rPr>
-                <w:rFonts w:cs="Times New Roman" w:ascii="Times New Roman" w:hAnsi="Times New Roman"/>
-              </w:rPr>
-              <w:t>BuildVectorForInputFile</w:t>
-            </w:r>
-          </w:p>
-        </w:tc>
-        <w:tc>
-          <w:tcPr>
-            <w:tcW w:w="4257" w:type="dxa"/>
-            <w:tcBorders>
-              <w:top w:val="single" w:sz="4" w:space="0" w:color="00000A"/>
-              <w:left w:val="single" w:sz="4" w:space="0" w:color="00000A"/>
-              <w:bottom w:val="single" w:sz="4" w:space="0" w:color="00000A"/>
-              <w:insideH w:val="single" w:sz="4" w:space="0" w:color="00000A"/>
-              <w:right w:val="single" w:sz="4" w:space="0" w:color="00000A"/>
-              <w:insideV w:val="single" w:sz="4" w:space="0" w:color="00000A"/>
-            </w:tcBorders>
-            <w:shd w:fill="auto" w:val="clear"/>
-            <w:tcMar>
-              <w:left w:w="108" w:type="dxa"/>
-            </w:tcMar>
-          </w:tcPr>
-          <w:p>
-            <w:pPr>
-              <w:pStyle w:val="Normal"/>
-              <w:spacing w:lineRule="auto" w:line="276"/>
-              <w:rPr>
-                <w:rFonts w:cs="Times New Roman" w:ascii="Times New Roman" w:hAnsi="Times New Roman"/>
-              </w:rPr>
-            </w:pPr>
-            <w:r>
-              <w:rPr>
-                <w:rFonts w:cs="Times New Roman" w:ascii="Times New Roman" w:hAnsi="Times New Roman"/>
-              </w:rPr>
-              <w:t>Build vectors for the words from user input file</w:t>
+            <w:tcW w:w="2942" w:type="dxa"/>
+            <w:tcBorders>
+              <w:top w:val="single" w:sz="4" w:space="0" w:color="00000A"/>
+              <w:left w:val="single" w:sz="4" w:space="0" w:color="00000A"/>
+              <w:bottom w:val="single" w:sz="4" w:space="0" w:color="00000A"/>
+              <w:insideH w:val="single" w:sz="4" w:space="0" w:color="00000A"/>
+              <w:right w:val="single" w:sz="4" w:space="0" w:color="00000A"/>
+              <w:insideV w:val="single" w:sz="4" w:space="0" w:color="00000A"/>
+            </w:tcBorders>
+            <w:shd w:fill="auto" w:val="clear"/>
+            <w:tcMar>
+              <w:left w:w="108" w:type="dxa"/>
+            </w:tcMar>
+          </w:tcPr>
+          <w:p>
+            <w:pPr>
+              <w:pStyle w:val="Normal"/>
+              <w:spacing w:lineRule="auto" w:line="360"/>
+              <w:rPr>
+                <w:rFonts w:cs="Times New Roman" w:ascii="Times New Roman" w:hAnsi="Times New Roman"/>
+              </w:rPr>
+            </w:pPr>
+            <w:r>
+              <w:rPr>
+                <w:rFonts w:cs="Times New Roman" w:ascii="Times New Roman" w:hAnsi="Times New Roman"/>
+              </w:rPr>
+              <w:t>ReadFileContent</w:t>
+            </w:r>
+          </w:p>
+        </w:tc>
+        <w:tc>
+          <w:tcPr>
+            <w:tcW w:w="5573" w:type="dxa"/>
+            <w:tcBorders>
+              <w:top w:val="single" w:sz="4" w:space="0" w:color="00000A"/>
+              <w:left w:val="single" w:sz="4" w:space="0" w:color="00000A"/>
+              <w:bottom w:val="single" w:sz="4" w:space="0" w:color="00000A"/>
+              <w:insideH w:val="single" w:sz="4" w:space="0" w:color="00000A"/>
+              <w:right w:val="single" w:sz="4" w:space="0" w:color="00000A"/>
+              <w:insideV w:val="single" w:sz="4" w:space="0" w:color="00000A"/>
+            </w:tcBorders>
+            <w:shd w:fill="auto" w:val="clear"/>
+            <w:tcMar>
+              <w:left w:w="108" w:type="dxa"/>
+            </w:tcMar>
+          </w:tcPr>
+          <w:p>
+            <w:pPr>
+              <w:pStyle w:val="Normal"/>
+              <w:spacing w:lineRule="auto" w:line="360"/>
+              <w:rPr>
+                <w:rFonts w:cs="Times New Roman" w:ascii="Times New Roman" w:hAnsi="Times New Roman"/>
+              </w:rPr>
+            </w:pPr>
+            <w:r>
+              <w:rPr>
+                <w:rFonts w:cs="Times New Roman" w:ascii="Times New Roman" w:hAnsi="Times New Roman"/>
+              </w:rPr>
+              <w:t>Read all contents from a file</w:t>
             </w:r>
           </w:p>
         </w:tc>
@@ -3159,65 +3538,65 @@
         </w:trPr>
         <w:tc>
           <w:tcPr>
-            <w:tcW w:w="4258" w:type="dxa"/>
-            <w:tcBorders>
-              <w:top w:val="single" w:sz="4" w:space="0" w:color="00000A"/>
-              <w:left w:val="single" w:sz="4" w:space="0" w:color="00000A"/>
-              <w:bottom w:val="single" w:sz="4" w:space="0" w:color="00000A"/>
-              <w:insideH w:val="single" w:sz="4" w:space="0" w:color="00000A"/>
-              <w:right w:val="single" w:sz="4" w:space="0" w:color="00000A"/>
-              <w:insideV w:val="single" w:sz="4" w:space="0" w:color="00000A"/>
-            </w:tcBorders>
-            <w:shd w:fill="auto" w:val="clear"/>
-            <w:tcMar>
-              <w:left w:w="108" w:type="dxa"/>
-            </w:tcMar>
-          </w:tcPr>
-          <w:p>
-            <w:pPr>
-              <w:pStyle w:val="Normal"/>
-              <w:spacing w:lineRule="auto" w:line="276"/>
-              <w:rPr>
-                <w:rFonts w:cs="Times New Roman" w:ascii="Times New Roman" w:hAnsi="Times New Roman"/>
-              </w:rPr>
-            </w:pPr>
-            <w:r>
-              <w:rPr>
-                <w:rFonts w:cs="Times New Roman" w:ascii="Times New Roman" w:hAnsi="Times New Roman"/>
-              </w:rPr>
-              <w:t>calculateSimilarity</w:t>
-            </w:r>
-          </w:p>
-        </w:tc>
-        <w:tc>
-          <w:tcPr>
-            <w:tcW w:w="4257" w:type="dxa"/>
-            <w:tcBorders>
-              <w:top w:val="single" w:sz="4" w:space="0" w:color="00000A"/>
-              <w:left w:val="single" w:sz="4" w:space="0" w:color="00000A"/>
-              <w:bottom w:val="single" w:sz="4" w:space="0" w:color="00000A"/>
-              <w:insideH w:val="single" w:sz="4" w:space="0" w:color="00000A"/>
-              <w:right w:val="single" w:sz="4" w:space="0" w:color="00000A"/>
-              <w:insideV w:val="single" w:sz="4" w:space="0" w:color="00000A"/>
-            </w:tcBorders>
-            <w:shd w:fill="auto" w:val="clear"/>
-            <w:tcMar>
-              <w:left w:w="108" w:type="dxa"/>
-            </w:tcMar>
-          </w:tcPr>
-          <w:p>
-            <w:pPr>
-              <w:pStyle w:val="Normal"/>
-              <w:spacing w:lineRule="auto" w:line="276"/>
-              <w:rPr>
-                <w:rFonts w:cs="Times New Roman" w:ascii="Times New Roman" w:hAnsi="Times New Roman"/>
-              </w:rPr>
-            </w:pPr>
-            <w:r>
-              <w:rPr>
-                <w:rFonts w:cs="Times New Roman" w:ascii="Times New Roman" w:hAnsi="Times New Roman"/>
-              </w:rPr>
-              <w:t>Compare the user input file vectors with the vector matrix built in the initialization stage</w:t>
+            <w:tcW w:w="2942" w:type="dxa"/>
+            <w:tcBorders>
+              <w:top w:val="single" w:sz="4" w:space="0" w:color="00000A"/>
+              <w:left w:val="single" w:sz="4" w:space="0" w:color="00000A"/>
+              <w:bottom w:val="single" w:sz="4" w:space="0" w:color="00000A"/>
+              <w:insideH w:val="single" w:sz="4" w:space="0" w:color="00000A"/>
+              <w:right w:val="single" w:sz="4" w:space="0" w:color="00000A"/>
+              <w:insideV w:val="single" w:sz="4" w:space="0" w:color="00000A"/>
+            </w:tcBorders>
+            <w:shd w:fill="auto" w:val="clear"/>
+            <w:tcMar>
+              <w:left w:w="108" w:type="dxa"/>
+            </w:tcMar>
+          </w:tcPr>
+          <w:p>
+            <w:pPr>
+              <w:pStyle w:val="Normal"/>
+              <w:spacing w:lineRule="auto" w:line="360"/>
+              <w:rPr>
+                <w:rFonts w:cs="Times New Roman" w:ascii="Times New Roman" w:hAnsi="Times New Roman"/>
+              </w:rPr>
+            </w:pPr>
+            <w:r>
+              <w:rPr>
+                <w:rFonts w:cs="Times New Roman" w:ascii="Times New Roman" w:hAnsi="Times New Roman"/>
+              </w:rPr>
+              <w:t>BuildDocVector</w:t>
+            </w:r>
+          </w:p>
+        </w:tc>
+        <w:tc>
+          <w:tcPr>
+            <w:tcW w:w="5573" w:type="dxa"/>
+            <w:tcBorders>
+              <w:top w:val="single" w:sz="4" w:space="0" w:color="00000A"/>
+              <w:left w:val="single" w:sz="4" w:space="0" w:color="00000A"/>
+              <w:bottom w:val="single" w:sz="4" w:space="0" w:color="00000A"/>
+              <w:insideH w:val="single" w:sz="4" w:space="0" w:color="00000A"/>
+              <w:right w:val="single" w:sz="4" w:space="0" w:color="00000A"/>
+              <w:insideV w:val="single" w:sz="4" w:space="0" w:color="00000A"/>
+            </w:tcBorders>
+            <w:shd w:fill="auto" w:val="clear"/>
+            <w:tcMar>
+              <w:left w:w="108" w:type="dxa"/>
+            </w:tcMar>
+          </w:tcPr>
+          <w:p>
+            <w:pPr>
+              <w:pStyle w:val="Normal"/>
+              <w:spacing w:lineRule="auto" w:line="360"/>
+              <w:rPr>
+                <w:rFonts w:cs="Times New Roman" w:ascii="Times New Roman" w:hAnsi="Times New Roman"/>
+              </w:rPr>
+            </w:pPr>
+            <w:r>
+              <w:rPr>
+                <w:rFonts w:cs="Times New Roman" w:ascii="Times New Roman" w:hAnsi="Times New Roman"/>
+              </w:rPr>
+              <w:t>Build vectors for all feature words</w:t>
             </w:r>
           </w:p>
         </w:tc>
@@ -3228,24 +3607,300 @@
         </w:trPr>
         <w:tc>
           <w:tcPr>
-            <w:tcW w:w="4258" w:type="dxa"/>
-            <w:tcBorders>
-              <w:top w:val="single" w:sz="4" w:space="0" w:color="00000A"/>
-              <w:left w:val="single" w:sz="4" w:space="0" w:color="00000A"/>
-              <w:bottom w:val="single" w:sz="4" w:space="0" w:color="00000A"/>
-              <w:insideH w:val="single" w:sz="4" w:space="0" w:color="00000A"/>
-              <w:right w:val="single" w:sz="4" w:space="0" w:color="00000A"/>
-              <w:insideV w:val="single" w:sz="4" w:space="0" w:color="00000A"/>
-            </w:tcBorders>
-            <w:shd w:fill="auto" w:val="clear"/>
-            <w:tcMar>
-              <w:left w:w="108" w:type="dxa"/>
-            </w:tcMar>
-          </w:tcPr>
-          <w:p>
-            <w:pPr>
-              <w:pStyle w:val="Normal"/>
-              <w:spacing w:lineRule="auto" w:line="276"/>
+            <w:tcW w:w="2942" w:type="dxa"/>
+            <w:tcBorders>
+              <w:top w:val="single" w:sz="4" w:space="0" w:color="00000A"/>
+              <w:left w:val="single" w:sz="4" w:space="0" w:color="00000A"/>
+              <w:bottom w:val="single" w:sz="4" w:space="0" w:color="00000A"/>
+              <w:insideH w:val="single" w:sz="4" w:space="0" w:color="00000A"/>
+              <w:right w:val="single" w:sz="4" w:space="0" w:color="00000A"/>
+              <w:insideV w:val="single" w:sz="4" w:space="0" w:color="00000A"/>
+            </w:tcBorders>
+            <w:shd w:fill="auto" w:val="clear"/>
+            <w:tcMar>
+              <w:left w:w="108" w:type="dxa"/>
+            </w:tcMar>
+          </w:tcPr>
+          <w:p>
+            <w:pPr>
+              <w:pStyle w:val="Normal"/>
+              <w:spacing w:lineRule="auto" w:line="360"/>
+              <w:rPr>
+                <w:rFonts w:cs="Times New Roman" w:ascii="Times New Roman" w:hAnsi="Times New Roman"/>
+              </w:rPr>
+            </w:pPr>
+            <w:r>
+              <w:rPr>
+                <w:rFonts w:cs="Times New Roman" w:ascii="Times New Roman" w:hAnsi="Times New Roman"/>
+              </w:rPr>
+              <w:t>Calculate IG</w:t>
+            </w:r>
+          </w:p>
+        </w:tc>
+        <w:tc>
+          <w:tcPr>
+            <w:tcW w:w="5573" w:type="dxa"/>
+            <w:tcBorders>
+              <w:top w:val="single" w:sz="4" w:space="0" w:color="00000A"/>
+              <w:left w:val="single" w:sz="4" w:space="0" w:color="00000A"/>
+              <w:bottom w:val="single" w:sz="4" w:space="0" w:color="00000A"/>
+              <w:insideH w:val="single" w:sz="4" w:space="0" w:color="00000A"/>
+              <w:right w:val="single" w:sz="4" w:space="0" w:color="00000A"/>
+              <w:insideV w:val="single" w:sz="4" w:space="0" w:color="00000A"/>
+            </w:tcBorders>
+            <w:shd w:fill="auto" w:val="clear"/>
+            <w:tcMar>
+              <w:left w:w="108" w:type="dxa"/>
+            </w:tcMar>
+          </w:tcPr>
+          <w:p>
+            <w:pPr>
+              <w:pStyle w:val="Normal"/>
+              <w:spacing w:lineRule="auto" w:line="360"/>
+              <w:rPr>
+                <w:rFonts w:cs="Times New Roman" w:ascii="Times New Roman" w:hAnsi="Times New Roman"/>
+              </w:rPr>
+            </w:pPr>
+            <w:r>
+              <w:rPr>
+                <w:rFonts w:cs="Times New Roman" w:ascii="Times New Roman" w:hAnsi="Times New Roman"/>
+              </w:rPr>
+              <w:t>Calculate the information gain for each word in the dictionary</w:t>
+            </w:r>
+          </w:p>
+        </w:tc>
+      </w:tr>
+      <w:tr>
+        <w:trPr>
+          <w:cantSplit w:val="false"/>
+        </w:trPr>
+        <w:tc>
+          <w:tcPr>
+            <w:tcW w:w="2942" w:type="dxa"/>
+            <w:tcBorders>
+              <w:top w:val="single" w:sz="4" w:space="0" w:color="00000A"/>
+              <w:left w:val="single" w:sz="4" w:space="0" w:color="00000A"/>
+              <w:bottom w:val="single" w:sz="4" w:space="0" w:color="00000A"/>
+              <w:insideH w:val="single" w:sz="4" w:space="0" w:color="00000A"/>
+              <w:right w:val="single" w:sz="4" w:space="0" w:color="00000A"/>
+              <w:insideV w:val="single" w:sz="4" w:space="0" w:color="00000A"/>
+            </w:tcBorders>
+            <w:shd w:fill="auto" w:val="clear"/>
+            <w:tcMar>
+              <w:left w:w="108" w:type="dxa"/>
+            </w:tcMar>
+          </w:tcPr>
+          <w:p>
+            <w:pPr>
+              <w:pStyle w:val="Normal"/>
+              <w:spacing w:lineRule="auto" w:line="360"/>
+              <w:rPr>
+                <w:rFonts w:cs="Times New Roman" w:ascii="Times New Roman" w:hAnsi="Times New Roman"/>
+              </w:rPr>
+            </w:pPr>
+            <w:r>
+              <w:rPr>
+                <w:rFonts w:cs="Times New Roman" w:ascii="Times New Roman" w:hAnsi="Times New Roman"/>
+              </w:rPr>
+              <w:t>FeatureSelection</w:t>
+            </w:r>
+          </w:p>
+        </w:tc>
+        <w:tc>
+          <w:tcPr>
+            <w:tcW w:w="5573" w:type="dxa"/>
+            <w:tcBorders>
+              <w:top w:val="single" w:sz="4" w:space="0" w:color="00000A"/>
+              <w:left w:val="single" w:sz="4" w:space="0" w:color="00000A"/>
+              <w:bottom w:val="single" w:sz="4" w:space="0" w:color="00000A"/>
+              <w:insideH w:val="single" w:sz="4" w:space="0" w:color="00000A"/>
+              <w:right w:val="single" w:sz="4" w:space="0" w:color="00000A"/>
+              <w:insideV w:val="single" w:sz="4" w:space="0" w:color="00000A"/>
+            </w:tcBorders>
+            <w:shd w:fill="auto" w:val="clear"/>
+            <w:tcMar>
+              <w:left w:w="108" w:type="dxa"/>
+            </w:tcMar>
+          </w:tcPr>
+          <w:p>
+            <w:pPr>
+              <w:pStyle w:val="Normal"/>
+              <w:spacing w:lineRule="auto" w:line="360"/>
+              <w:rPr>
+                <w:rFonts w:cs="Times New Roman" w:ascii="Times New Roman" w:hAnsi="Times New Roman"/>
+              </w:rPr>
+            </w:pPr>
+            <w:r>
+              <w:rPr>
+                <w:rFonts w:cs="Times New Roman" w:ascii="Times New Roman" w:hAnsi="Times New Roman"/>
+              </w:rPr>
+              <w:t>Select the feature words according to the information gain of each word</w:t>
+            </w:r>
+          </w:p>
+        </w:tc>
+      </w:tr>
+      <w:tr>
+        <w:trPr>
+          <w:cantSplit w:val="false"/>
+        </w:trPr>
+        <w:tc>
+          <w:tcPr>
+            <w:tcW w:w="2942" w:type="dxa"/>
+            <w:tcBorders>
+              <w:top w:val="single" w:sz="4" w:space="0" w:color="00000A"/>
+              <w:left w:val="single" w:sz="4" w:space="0" w:color="00000A"/>
+              <w:bottom w:val="single" w:sz="4" w:space="0" w:color="00000A"/>
+              <w:insideH w:val="single" w:sz="4" w:space="0" w:color="00000A"/>
+              <w:right w:val="single" w:sz="4" w:space="0" w:color="00000A"/>
+              <w:insideV w:val="single" w:sz="4" w:space="0" w:color="00000A"/>
+            </w:tcBorders>
+            <w:shd w:fill="auto" w:val="clear"/>
+            <w:tcMar>
+              <w:left w:w="108" w:type="dxa"/>
+            </w:tcMar>
+          </w:tcPr>
+          <w:p>
+            <w:pPr>
+              <w:pStyle w:val="Normal"/>
+              <w:spacing w:lineRule="auto" w:line="360"/>
+              <w:rPr>
+                <w:rFonts w:cs="Times New Roman" w:ascii="Times New Roman" w:hAnsi="Times New Roman"/>
+              </w:rPr>
+            </w:pPr>
+            <w:r>
+              <w:rPr>
+                <w:rFonts w:cs="Times New Roman" w:ascii="Times New Roman" w:hAnsi="Times New Roman"/>
+              </w:rPr>
+              <w:t>BuildVectorForInputFile</w:t>
+            </w:r>
+          </w:p>
+        </w:tc>
+        <w:tc>
+          <w:tcPr>
+            <w:tcW w:w="5573" w:type="dxa"/>
+            <w:tcBorders>
+              <w:top w:val="single" w:sz="4" w:space="0" w:color="00000A"/>
+              <w:left w:val="single" w:sz="4" w:space="0" w:color="00000A"/>
+              <w:bottom w:val="single" w:sz="4" w:space="0" w:color="00000A"/>
+              <w:insideH w:val="single" w:sz="4" w:space="0" w:color="00000A"/>
+              <w:right w:val="single" w:sz="4" w:space="0" w:color="00000A"/>
+              <w:insideV w:val="single" w:sz="4" w:space="0" w:color="00000A"/>
+            </w:tcBorders>
+            <w:shd w:fill="auto" w:val="clear"/>
+            <w:tcMar>
+              <w:left w:w="108" w:type="dxa"/>
+            </w:tcMar>
+          </w:tcPr>
+          <w:p>
+            <w:pPr>
+              <w:pStyle w:val="Normal"/>
+              <w:spacing w:lineRule="auto" w:line="360"/>
+              <w:rPr>
+                <w:rFonts w:cs="Times New Roman" w:ascii="Times New Roman" w:hAnsi="Times New Roman"/>
+              </w:rPr>
+            </w:pPr>
+            <w:r>
+              <w:rPr>
+                <w:rFonts w:cs="Times New Roman" w:ascii="Times New Roman" w:hAnsi="Times New Roman"/>
+              </w:rPr>
+              <w:t>Build vectors for the words from user input file</w:t>
+            </w:r>
+          </w:p>
+        </w:tc>
+      </w:tr>
+      <w:tr>
+        <w:trPr>
+          <w:cantSplit w:val="false"/>
+        </w:trPr>
+        <w:tc>
+          <w:tcPr>
+            <w:tcW w:w="2942" w:type="dxa"/>
+            <w:tcBorders>
+              <w:top w:val="single" w:sz="4" w:space="0" w:color="00000A"/>
+              <w:left w:val="single" w:sz="4" w:space="0" w:color="00000A"/>
+              <w:bottom w:val="single" w:sz="4" w:space="0" w:color="00000A"/>
+              <w:insideH w:val="single" w:sz="4" w:space="0" w:color="00000A"/>
+              <w:right w:val="single" w:sz="4" w:space="0" w:color="00000A"/>
+              <w:insideV w:val="single" w:sz="4" w:space="0" w:color="00000A"/>
+            </w:tcBorders>
+            <w:shd w:fill="auto" w:val="clear"/>
+            <w:tcMar>
+              <w:left w:w="108" w:type="dxa"/>
+            </w:tcMar>
+          </w:tcPr>
+          <w:p>
+            <w:pPr>
+              <w:pStyle w:val="Normal"/>
+              <w:spacing w:lineRule="auto" w:line="360"/>
+              <w:rPr>
+                <w:rFonts w:cs="Times New Roman" w:ascii="Times New Roman" w:hAnsi="Times New Roman"/>
+              </w:rPr>
+            </w:pPr>
+            <w:r>
+              <w:rPr>
+                <w:rFonts w:cs="Times New Roman" w:ascii="Times New Roman" w:hAnsi="Times New Roman"/>
+              </w:rPr>
+              <w:t>calculateSimilarity</w:t>
+            </w:r>
+          </w:p>
+        </w:tc>
+        <w:tc>
+          <w:tcPr>
+            <w:tcW w:w="5573" w:type="dxa"/>
+            <w:tcBorders>
+              <w:top w:val="single" w:sz="4" w:space="0" w:color="00000A"/>
+              <w:left w:val="single" w:sz="4" w:space="0" w:color="00000A"/>
+              <w:bottom w:val="single" w:sz="4" w:space="0" w:color="00000A"/>
+              <w:insideH w:val="single" w:sz="4" w:space="0" w:color="00000A"/>
+              <w:right w:val="single" w:sz="4" w:space="0" w:color="00000A"/>
+              <w:insideV w:val="single" w:sz="4" w:space="0" w:color="00000A"/>
+            </w:tcBorders>
+            <w:shd w:fill="auto" w:val="clear"/>
+            <w:tcMar>
+              <w:left w:w="108" w:type="dxa"/>
+            </w:tcMar>
+          </w:tcPr>
+          <w:p>
+            <w:pPr>
+              <w:pStyle w:val="Normal"/>
+              <w:spacing w:lineRule="auto" w:line="360"/>
+              <w:rPr>
+                <w:rFonts w:cs="Times New Roman" w:ascii="Times New Roman" w:hAnsi="Times New Roman"/>
+              </w:rPr>
+            </w:pPr>
+            <w:r>
+              <w:rPr>
+                <w:rFonts w:cs="Times New Roman" w:ascii="Times New Roman" w:hAnsi="Times New Roman"/>
+              </w:rPr>
+              <w:t>Compare the user input file vectors with the vector matrix built in the initialization stage</w:t>
+            </w:r>
+          </w:p>
+        </w:tc>
+      </w:tr>
+      <w:tr>
+        <w:trPr>
+          <w:cantSplit w:val="false"/>
+        </w:trPr>
+        <w:tc>
+          <w:tcPr>
+            <w:tcW w:w="2942" w:type="dxa"/>
+            <w:tcBorders>
+              <w:top w:val="single" w:sz="4" w:space="0" w:color="00000A"/>
+              <w:left w:val="single" w:sz="4" w:space="0" w:color="00000A"/>
+              <w:bottom w:val="single" w:sz="4" w:space="0" w:color="00000A"/>
+              <w:insideH w:val="single" w:sz="4" w:space="0" w:color="00000A"/>
+              <w:right w:val="single" w:sz="4" w:space="0" w:color="00000A"/>
+              <w:insideV w:val="single" w:sz="4" w:space="0" w:color="00000A"/>
+            </w:tcBorders>
+            <w:shd w:fill="auto" w:val="clear"/>
+            <w:tcMar>
+              <w:left w:w="108" w:type="dxa"/>
+            </w:tcMar>
+          </w:tcPr>
+          <w:p>
+            <w:pPr>
+              <w:pStyle w:val="Normal"/>
+              <w:spacing w:lineRule="auto" w:line="360"/>
               <w:rPr>
                 <w:rFonts w:cs="Times New Roman" w:ascii="Times New Roman" w:hAnsi="Times New Roman"/>
               </w:rPr>
@@ -3260,24 +3915,24 @@
         </w:tc>
         <w:tc>
           <w:tcPr>
-            <w:tcW w:w="4257" w:type="dxa"/>
-            <w:tcBorders>
-              <w:top w:val="single" w:sz="4" w:space="0" w:color="00000A"/>
-              <w:left w:val="single" w:sz="4" w:space="0" w:color="00000A"/>
-              <w:bottom w:val="single" w:sz="4" w:space="0" w:color="00000A"/>
-              <w:insideH w:val="single" w:sz="4" w:space="0" w:color="00000A"/>
-              <w:right w:val="single" w:sz="4" w:space="0" w:color="00000A"/>
-              <w:insideV w:val="single" w:sz="4" w:space="0" w:color="00000A"/>
-            </w:tcBorders>
-            <w:shd w:fill="auto" w:val="clear"/>
-            <w:tcMar>
-              <w:left w:w="108" w:type="dxa"/>
-            </w:tcMar>
-          </w:tcPr>
-          <w:p>
-            <w:pPr>
-              <w:pStyle w:val="Normal"/>
-              <w:spacing w:lineRule="auto" w:line="276"/>
+            <w:tcW w:w="5573" w:type="dxa"/>
+            <w:tcBorders>
+              <w:top w:val="single" w:sz="4" w:space="0" w:color="00000A"/>
+              <w:left w:val="single" w:sz="4" w:space="0" w:color="00000A"/>
+              <w:bottom w:val="single" w:sz="4" w:space="0" w:color="00000A"/>
+              <w:insideH w:val="single" w:sz="4" w:space="0" w:color="00000A"/>
+              <w:right w:val="single" w:sz="4" w:space="0" w:color="00000A"/>
+              <w:insideV w:val="single" w:sz="4" w:space="0" w:color="00000A"/>
+            </w:tcBorders>
+            <w:shd w:fill="auto" w:val="clear"/>
+            <w:tcMar>
+              <w:left w:w="108" w:type="dxa"/>
+            </w:tcMar>
+          </w:tcPr>
+          <w:p>
+            <w:pPr>
+              <w:pStyle w:val="Normal"/>
+              <w:spacing w:lineRule="auto" w:line="360"/>
               <w:rPr>
                 <w:rFonts w:cs="Times New Roman" w:ascii="Times New Roman" w:hAnsi="Times New Roman"/>
               </w:rPr>
@@ -3449,6 +4104,40 @@
     <w:p>
       <w:pPr>
         <w:pStyle w:val="Normal"/>
+        <w:rPr>
+          <w:rFonts w:cs="Times New Roman" w:ascii="Times New Roman" w:hAnsi="Times New Roman"/>
+          <w:b/>
+          <w:sz w:val="28"/>
+        </w:rPr>
+      </w:pPr>
+      <w:r>
+        <w:rPr>
+          <w:rFonts w:cs="Times New Roman" w:ascii="Times New Roman" w:hAnsi="Times New Roman"/>
+          <w:b/>
+          <w:sz w:val="28"/>
+        </w:rPr>
+        <w:t xml:space="preserve">Function: </w:t>
+      </w:r>
+    </w:p>
+    <w:p>
+      <w:pPr>
+        <w:pStyle w:val="Normal"/>
+        <w:rPr>
+          <w:rFonts w:cs="Times New Roman" w:ascii="Times New Roman" w:hAnsi="Times New Roman"/>
+          <w:b/>
+        </w:rPr>
+      </w:pPr>
+      <w:r>
+        <w:rPr>
+          <w:rFonts w:cs="Times New Roman" w:ascii="Times New Roman" w:hAnsi="Times New Roman"/>
+          <w:b/>
+        </w:rPr>
+        <w:t xml:space="preserve">Get input file, analyze the file and return with the category the file belongs to. </w:t>
+      </w:r>
+    </w:p>
+    <w:p>
+      <w:pPr>
+        <w:pStyle w:val="Normal"/>
         <w:pageBreakBefore/>
         <w:spacing w:lineRule="auto" w:line="276"/>
         <w:outlineLvl w:val="2"/>
@@ -3524,6 +4213,56 @@
     <w:p>
       <w:pPr>
         <w:pStyle w:val="Normal"/>
+        <w:spacing w:lineRule="auto" w:line="276"/>
+        <w:rPr>
+          <w:rFonts w:cs="Times New Roman" w:ascii="Times New Roman" w:hAnsi="Times New Roman"/>
+        </w:rPr>
+      </w:pPr>
+      <w:r>
+        <w:rPr>
+          <w:rFonts w:cs="Times New Roman" w:ascii="Times New Roman" w:hAnsi="Times New Roman"/>
+        </w:rPr>
+      </w:r>
+    </w:p>
+    <w:p>
+      <w:pPr>
+        <w:pStyle w:val="Normal"/>
+        <w:spacing w:lineRule="auto" w:line="276"/>
+        <w:rPr>
+          <w:rFonts w:cs="Times New Roman" w:ascii="Times New Roman" w:hAnsi="Times New Roman"/>
+          <w:b/>
+          <w:sz w:val="28"/>
+        </w:rPr>
+      </w:pPr>
+      <w:r>
+        <w:rPr>
+          <w:rFonts w:cs="Times New Roman" w:ascii="Times New Roman" w:hAnsi="Times New Roman"/>
+          <w:b/>
+          <w:sz w:val="28"/>
+        </w:rPr>
+        <w:t xml:space="preserve">Function: </w:t>
+      </w:r>
+    </w:p>
+    <w:p>
+      <w:pPr>
+        <w:pStyle w:val="Normal"/>
+        <w:spacing w:lineRule="auto" w:line="276"/>
+        <w:rPr>
+          <w:rFonts w:cs="Times New Roman" w:ascii="Times New Roman" w:hAnsi="Times New Roman"/>
+          <w:b/>
+        </w:rPr>
+      </w:pPr>
+      <w:r>
+        <w:rPr>
+          <w:rFonts w:cs="Times New Roman" w:ascii="Times New Roman" w:hAnsi="Times New Roman"/>
+          <w:b/>
+        </w:rPr>
+        <w:t xml:space="preserve">Build word dictionary (word matrix), filter the common words and return featured words that may define the category of the file. </w:t>
+      </w:r>
+    </w:p>
+    <w:p>
+      <w:pPr>
+        <w:pStyle w:val="Normal"/>
         <w:rPr>
           <w:rFonts w:cs="Times New Roman" w:ascii="Times New Roman" w:hAnsi="Times New Roman"/>
         </w:rPr>
@@ -3752,41 +4491,41 @@
           <w:sz w:val="32"/>
         </w:rPr>
         <w:t>Appendix I</w:t>
-      </w:r>
-    </w:p>
-    <w:p>
-      <w:pPr>
-        <w:pStyle w:val="Normal"/>
-        <w:spacing w:lineRule="auto" w:line="276"/>
-        <w:rPr>
-          <w:rFonts w:cs="Times New Roman" w:ascii="Times New Roman" w:hAnsi="Times New Roman"/>
-        </w:rPr>
-      </w:pPr>
-      <w:r>
-        <w:rPr>
-          <w:rFonts w:cs="Times New Roman" w:ascii="Times New Roman" w:hAnsi="Times New Roman"/>
-        </w:rPr>
-      </w:r>
-    </w:p>
-    <w:p>
-      <w:pPr>
-        <w:pStyle w:val="Normal"/>
-        <w:spacing w:lineRule="auto" w:line="276"/>
-        <w:rPr>
-          <w:rFonts w:cs="Times New Roman" w:ascii="Times New Roman" w:hAnsi="Times New Roman"/>
-        </w:rPr>
-      </w:pPr>
-      <w:r>
-        <w:rPr>
-          <w:rFonts w:cs="Times New Roman" w:ascii="Times New Roman" w:hAnsi="Times New Roman"/>
-        </w:rPr>
         <w:pict>
-          <v:rect id="shape_0" stroked="f" style="position:absolute;margin-left:-620.85pt;margin-top:394.8pt;width:737.9pt;height:287.85pt;rotation:90">
+          <v:rect id="shape_0" stroked="f" style="position:absolute;margin-left:-438.55pt;margin-top:240.8pt;width:737.9pt;height:287.85pt;rotation:90">
             <v:imagedata r:id="rId8" detectmouseclick="t"/>
             <v:wrap v:type="none"/>
             <v:stroke color="#3465a4" joinstyle="round" endcap="flat"/>
           </v:rect>
         </w:pict>
+      </w:r>
+    </w:p>
+    <w:p>
+      <w:pPr>
+        <w:pStyle w:val="Normal"/>
+        <w:spacing w:lineRule="auto" w:line="276"/>
+        <w:rPr>
+          <w:rFonts w:cs="Times New Roman" w:ascii="Times New Roman" w:hAnsi="Times New Roman"/>
+        </w:rPr>
+      </w:pPr>
+      <w:r>
+        <w:rPr>
+          <w:rFonts w:cs="Times New Roman" w:ascii="Times New Roman" w:hAnsi="Times New Roman"/>
+        </w:rPr>
+      </w:r>
+    </w:p>
+    <w:p>
+      <w:pPr>
+        <w:pStyle w:val="Normal"/>
+        <w:spacing w:lineRule="auto" w:line="276"/>
+        <w:rPr>
+          <w:rFonts w:cs="Times New Roman" w:ascii="Times New Roman" w:hAnsi="Times New Roman"/>
+        </w:rPr>
+      </w:pPr>
+      <w:r>
+        <w:rPr>
+          <w:rFonts w:cs="Times New Roman" w:ascii="Times New Roman" w:hAnsi="Times New Roman"/>
+        </w:rPr>
       </w:r>
     </w:p>
     <w:p>
@@ -3863,7 +4602,7 @@
                   <w:fldChar w:fldCharType="separate"/>
                 </w:r>
                 <w:r>
-                  <w:t>11</w:t>
+                  <w:t>12</w:t>
                 </w:r>
                 <w:r>
                   <w:fldChar w:fldCharType="end"/>
@@ -3922,7 +4661,7 @@
                   <w:fldChar w:fldCharType="separate"/>
                 </w:r>
                 <w:r>
-                  <w:t>11</w:t>
+                  <w:t>12</w:t>
                 </w:r>
                 <w:r>
                   <w:fldChar w:fldCharType="end"/>
@@ -4870,7 +5609,7 @@
 </file>
 
 <file path=customXml/itemProps1.xml><?xml version="1.0" encoding="utf-8"?>
-<ds:datastoreItem xmlns:ds="http://schemas.openxmlformats.org/officeDocument/2006/customXml" ds:itemID="{E1D8B04B-23C5-124E-BDDB-1067B51265DE}">
+<ds:datastoreItem xmlns:ds="http://schemas.openxmlformats.org/officeDocument/2006/customXml" ds:itemID="{45708801-06C1-6449-8E05-16C7CBA13B0D}">
   <ds:schemaRefs>
     <ds:schemaRef ds:uri="http://schemas.openxmlformats.org/officeDocument/2006/bibliography"/>
   </ds:schemaRefs>

</xml_diff>